<commit_message>
chore: update cooperation contract
</commit_message>
<xml_diff>
--- a/apps/storefront/public/best-electronics-cooperation.docx
+++ b/apps/storefront/public/best-electronics-cooperation.docx
@@ -4,13 +4,47 @@
   <w:body>
     <w:p>
       <w:pPr>
+        <w:spacing w:after="0"/>
+        <w:jc w:val="center"/>
+        <w:rPr>
+          <w:rFonts w:ascii="Bahnschrift Condensed" w:hAnsi="Bahnschrift Condensed"/>
+          <w:b/>
+          <w:bCs/>
+          <w:sz w:val="144"/>
+          <w:szCs w:val="144"/>
+        </w:rPr>
+      </w:pPr>
+      <w:r>
+        <w:rPr>
+          <w:rFonts w:ascii="Bahnschrift Condensed" w:hAnsi="Bahnschrift Condensed"/>
+          <w:b/>
+          <w:bCs/>
+          <w:sz w:val="144"/>
+          <w:szCs w:val="144"/>
+          <w:lang w:val="en-US"/>
+        </w:rPr>
+        <w:t>Best Electronics</w:t>
+      </w:r>
+      <w:r>
+        <w:rPr>
+          <w:rFonts w:ascii="Bahnschrift Condensed" w:hAnsi="Bahnschrift Condensed"/>
+          <w:b/>
+          <w:bCs/>
+          <w:sz w:val="144"/>
+          <w:szCs w:val="144"/>
+        </w:rPr>
+        <w:t xml:space="preserve">  </w:t>
+      </w:r>
+    </w:p>
+    <w:p>
+      <w:pPr>
+        <w:spacing w:after="0"/>
         <w:jc w:val="center"/>
         <w:rPr>
           <w:rFonts w:ascii="Bahnschrift Condensed" w:hAnsi="Bahnschrift Condensed"/>
           <w:sz w:val="96"/>
           <w:szCs w:val="96"/>
           <w:u w:val="single"/>
-          <w:lang w:val="en-US"/>
         </w:rPr>
       </w:pPr>
       <w:r>
@@ -18,17 +52,69 @@
           <w:rFonts w:ascii="Bahnschrift Condensed" w:hAnsi="Bahnschrift Condensed"/>
           <w:sz w:val="96"/>
           <w:szCs w:val="96"/>
-          <w:u w:val="single"/>
-          <w:lang w:val="en-US"/>
-        </w:rPr>
-        <w:t>Best Electronics</w:t>
-      </w:r>
-    </w:p>
-    <w:p>
-      <w:pPr>
-        <w:tabs>
-          <w:tab w:val="left" w:pos="4090"/>
-        </w:tabs>
+        </w:rPr>
+        <w:t xml:space="preserve"> </w:t>
+      </w:r>
+      <w:r>
+        <w:rPr>
+          <w:noProof/>
+        </w:rPr>
+        <w:drawing>
+          <wp:inline distT="0" distB="0" distL="0" distR="0" wp14:anchorId="23CA1FD4" wp14:editId="22572CE0">
+            <wp:extent cx="1185283" cy="1185283"/>
+            <wp:effectExtent l="0" t="0" r="0" b="0"/>
+            <wp:docPr id="1" name="Рисунок 1" descr="Abstergo - Logo vector by NexsoCZ on DeviantArt"/>
+            <wp:cNvGraphicFramePr>
+              <a:graphicFrameLocks xmlns:a="http://schemas.openxmlformats.org/drawingml/2006/main" noChangeAspect="1"/>
+            </wp:cNvGraphicFramePr>
+            <a:graphic xmlns:a="http://schemas.openxmlformats.org/drawingml/2006/main">
+              <a:graphicData uri="http://schemas.openxmlformats.org/drawingml/2006/picture">
+                <pic:pic xmlns:pic="http://schemas.openxmlformats.org/drawingml/2006/picture">
+                  <pic:nvPicPr>
+                    <pic:cNvPr id="0" name="Picture 1" descr="Abstergo - Logo vector by NexsoCZ on DeviantArt"/>
+                    <pic:cNvPicPr>
+                      <a:picLocks noChangeAspect="1" noChangeArrowheads="1"/>
+                    </pic:cNvPicPr>
+                  </pic:nvPicPr>
+                  <pic:blipFill>
+                    <a:blip r:embed="rId4" cstate="print">
+                      <a:extLst>
+                        <a:ext uri="{28A0092B-C50C-407E-A947-70E740481C1C}">
+                          <a14:useLocalDpi xmlns:a14="http://schemas.microsoft.com/office/drawing/2010/main" val="0"/>
+                        </a:ext>
+                      </a:extLst>
+                    </a:blip>
+                    <a:srcRect/>
+                    <a:stretch>
+                      <a:fillRect/>
+                    </a:stretch>
+                  </pic:blipFill>
+                  <pic:spPr bwMode="auto">
+                    <a:xfrm>
+                      <a:off x="0" y="0"/>
+                      <a:ext cx="1189755" cy="1189755"/>
+                    </a:xfrm>
+                    <a:prstGeom prst="rect">
+                      <a:avLst/>
+                    </a:prstGeom>
+                    <a:noFill/>
+                    <a:ln>
+                      <a:noFill/>
+                    </a:ln>
+                  </pic:spPr>
+                </pic:pic>
+              </a:graphicData>
+            </a:graphic>
+          </wp:inline>
+        </w:drawing>
+      </w:r>
+    </w:p>
+    <w:p>
+      <w:pPr>
+        <w:tabs>
+          <w:tab w:val="left" w:pos="4090"/>
+        </w:tabs>
+        <w:spacing w:after="0"/>
         <w:jc w:val="center"/>
         <w:rPr>
           <w:rFonts w:ascii="Bahnschrift Condensed" w:hAnsi="Bahnschrift Condensed"/>
@@ -174,13 +260,33 @@
         <w:tabs>
           <w:tab w:val="left" w:pos="4090"/>
         </w:tabs>
-        <w:rPr>
-          <w:rFonts w:ascii="Bahnschrift Condensed" w:hAnsi="Bahnschrift Condensed"/>
-        </w:rPr>
-      </w:pPr>
-      <w:r>
-        <w:rPr>
-          <w:rFonts w:ascii="Bahnschrift Condensed" w:hAnsi="Bahnschrift Condensed"/>
+        <w:spacing w:after="0"/>
+        <w:rPr>
+          <w:rFonts w:ascii="Bahnschrift Condensed" w:hAnsi="Bahnschrift Condensed"/>
+          <w:b/>
+          <w:bCs/>
+          <w:sz w:val="22"/>
+          <w:szCs w:val="22"/>
+        </w:rPr>
+      </w:pPr>
+    </w:p>
+    <w:p>
+      <w:pPr>
+        <w:tabs>
+          <w:tab w:val="left" w:pos="4090"/>
+        </w:tabs>
+        <w:spacing w:after="0"/>
+        <w:rPr>
+          <w:rFonts w:ascii="Bahnschrift Condensed" w:hAnsi="Bahnschrift Condensed"/>
+          <w:b/>
+          <w:bCs/>
+        </w:rPr>
+      </w:pPr>
+      <w:r>
+        <w:rPr>
+          <w:rFonts w:ascii="Bahnschrift Condensed" w:hAnsi="Bahnschrift Condensed"/>
+          <w:b/>
+          <w:bCs/>
         </w:rPr>
         <w:t>1. Суть предложения</w:t>
       </w:r>
@@ -190,6 +296,7 @@
         <w:tabs>
           <w:tab w:val="left" w:pos="4090"/>
         </w:tabs>
+        <w:spacing w:after="0"/>
         <w:rPr>
           <w:rFonts w:ascii="Bahnschrift Condensed" w:hAnsi="Bahnschrift Condensed"/>
         </w:rPr>
@@ -204,104 +311,163 @@
         <w:rPr>
           <w:rFonts w:ascii="Bahnschrift Condensed" w:hAnsi="Bahnschrift Condensed"/>
         </w:rPr>
+        <w:t xml:space="preserve"> апгрйд оборудования,</w:t>
+      </w:r>
+      <w:r>
+        <w:rPr>
+          <w:rFonts w:ascii="Bahnschrift Condensed" w:hAnsi="Bahnschrift Condensed"/>
+        </w:rPr>
+        <w:t xml:space="preserve"> настройка и техническая поддержка.</w:t>
+      </w:r>
+    </w:p>
+    <w:p>
+      <w:pPr>
+        <w:tabs>
+          <w:tab w:val="left" w:pos="4090"/>
+        </w:tabs>
+        <w:spacing w:after="0"/>
+        <w:rPr>
+          <w:rFonts w:ascii="Bahnschrift Condensed" w:hAnsi="Bahnschrift Condensed"/>
+          <w:b/>
+          <w:bCs/>
+        </w:rPr>
+      </w:pPr>
+    </w:p>
+    <w:p>
+      <w:pPr>
+        <w:tabs>
+          <w:tab w:val="left" w:pos="4090"/>
+        </w:tabs>
+        <w:spacing w:after="0"/>
+        <w:rPr>
+          <w:rFonts w:ascii="Bahnschrift Condensed" w:hAnsi="Bahnschrift Condensed"/>
+          <w:b/>
+          <w:bCs/>
+        </w:rPr>
+      </w:pPr>
+      <w:r>
+        <w:rPr>
+          <w:rFonts w:ascii="Bahnschrift Condensed" w:hAnsi="Bahnschrift Condensed"/>
+          <w:b/>
+          <w:bCs/>
+        </w:rPr>
+        <w:t xml:space="preserve">2. </w:t>
+      </w:r>
+      <w:r>
+        <w:rPr>
+          <w:rFonts w:ascii="Bahnschrift Condensed" w:hAnsi="Bahnschrift Condensed"/>
+          <w:b/>
+          <w:bCs/>
+          <w:u w:val="single"/>
+        </w:rPr>
+        <w:t>Ключевые преимущества для учреждения</w:t>
+      </w:r>
+    </w:p>
+    <w:p>
+      <w:pPr>
+        <w:tabs>
+          <w:tab w:val="left" w:pos="4090"/>
+        </w:tabs>
+        <w:spacing w:after="0"/>
+        <w:rPr>
+          <w:rFonts w:ascii="Bahnschrift Condensed" w:hAnsi="Bahnschrift Condensed"/>
+        </w:rPr>
+      </w:pPr>
+      <w:r>
+        <w:rPr>
+          <w:rFonts w:ascii="Bahnschrift Condensed" w:hAnsi="Bahnschrift Condensed"/>
+        </w:rPr>
+        <w:t>*Безопасность превыше всего*</w:t>
+      </w:r>
+    </w:p>
+    <w:p>
+      <w:pPr>
+        <w:tabs>
+          <w:tab w:val="left" w:pos="4090"/>
+        </w:tabs>
+        <w:spacing w:after="0"/>
+        <w:rPr>
+          <w:rFonts w:ascii="Bahnschrift Condensed" w:hAnsi="Bahnschrift Condensed"/>
+        </w:rPr>
+      </w:pPr>
+      <w:r>
+        <w:rPr>
+          <w:rFonts w:ascii="Bahnschrift Condensed" w:hAnsi="Bahnschrift Condensed"/>
+        </w:rPr>
+        <w:t xml:space="preserve">Камеры — это не просто наблюдение, а профилактическая мера, которая:  </w:t>
+      </w:r>
+    </w:p>
+    <w:p>
+      <w:pPr>
+        <w:tabs>
+          <w:tab w:val="left" w:pos="4090"/>
+        </w:tabs>
+        <w:spacing w:after="0"/>
+        <w:rPr>
+          <w:rFonts w:ascii="Bahnschrift Condensed" w:hAnsi="Bahnschrift Condensed"/>
+        </w:rPr>
+      </w:pPr>
+      <w:r>
+        <w:rPr>
+          <w:rFonts w:ascii="Bahnschrift Condensed" w:hAnsi="Bahnschrift Condensed"/>
+        </w:rPr>
+        <w:t>* снижает риск противоправных действий (вандализм, кражи</w:t>
+      </w:r>
+      <w:r>
+        <w:rPr>
+          <w:rFonts w:ascii="Bahnschrift Condensed" w:hAnsi="Bahnschrift Condensed"/>
+        </w:rPr>
+        <w:t xml:space="preserve">, </w:t>
+      </w:r>
+      <w:r>
+        <w:rPr>
+          <w:rFonts w:ascii="Bahnschrift Condensed" w:hAnsi="Bahnschrift Condensed"/>
+        </w:rPr>
+        <w:t>б</w:t>
+      </w:r>
+      <w:r>
+        <w:rPr>
+          <w:rFonts w:ascii="Bahnschrift Condensed" w:hAnsi="Bahnschrift Condensed"/>
+        </w:rPr>
+        <w:t>уллинг,</w:t>
+      </w:r>
+      <w:r>
+        <w:rPr>
+          <w:rFonts w:ascii="Bahnschrift Condensed" w:hAnsi="Bahnschrift Condensed"/>
+        </w:rPr>
+        <w:t xml:space="preserve"> п</w:t>
+      </w:r>
+      <w:r>
+        <w:rPr>
+          <w:rFonts w:ascii="Bahnschrift Condensed" w:hAnsi="Bahnschrift Condensed"/>
+        </w:rPr>
+        <w:t>ритеснение</w:t>
+      </w:r>
+      <w:r>
+        <w:rPr>
+          <w:rFonts w:ascii="Bahnschrift Condensed" w:hAnsi="Bahnschrift Condensed"/>
+        </w:rPr>
         <w:t xml:space="preserve"> </w:t>
       </w:r>
-      <w:proofErr w:type="spellStart"/>
-      <w:r>
-        <w:rPr>
-          <w:rFonts w:ascii="Bahnschrift Condensed" w:hAnsi="Bahnschrift Condensed"/>
-        </w:rPr>
-        <w:t>апгрйд</w:t>
-      </w:r>
-      <w:proofErr w:type="spellEnd"/>
-      <w:r>
-        <w:rPr>
-          <w:rFonts w:ascii="Bahnschrift Condensed" w:hAnsi="Bahnschrift Condensed"/>
-        </w:rPr>
-        <w:t xml:space="preserve"> оборудования</w:t>
-      </w:r>
-      <w:r>
-        <w:rPr>
-          <w:rFonts w:ascii="Bahnschrift Condensed" w:hAnsi="Bahnschrift Condensed"/>
-        </w:rPr>
-        <w:t>,</w:t>
-      </w:r>
-      <w:r>
-        <w:rPr>
-          <w:rFonts w:ascii="Bahnschrift Condensed" w:hAnsi="Bahnschrift Condensed"/>
-        </w:rPr>
-        <w:t xml:space="preserve"> настройка, обучение персонала и техническая поддержка.</w:t>
-      </w:r>
-    </w:p>
-    <w:p>
-      <w:pPr>
-        <w:tabs>
-          <w:tab w:val="left" w:pos="4090"/>
-        </w:tabs>
-        <w:rPr>
-          <w:rFonts w:ascii="Bahnschrift Condensed" w:hAnsi="Bahnschrift Condensed"/>
-        </w:rPr>
-      </w:pPr>
-      <w:r>
-        <w:rPr>
-          <w:rFonts w:ascii="Bahnschrift Condensed" w:hAnsi="Bahnschrift Condensed"/>
-        </w:rPr>
-        <w:t>2. Ключевые преимущества для учреждения</w:t>
-      </w:r>
-    </w:p>
-    <w:p>
-      <w:pPr>
-        <w:tabs>
-          <w:tab w:val="left" w:pos="4090"/>
-        </w:tabs>
-        <w:rPr>
-          <w:rFonts w:ascii="Bahnschrift Condensed" w:hAnsi="Bahnschrift Condensed"/>
-        </w:rPr>
-      </w:pPr>
-      <w:r>
-        <w:rPr>
-          <w:rFonts w:ascii="Bahnschrift Condensed" w:hAnsi="Bahnschrift Condensed"/>
-        </w:rPr>
-        <w:t xml:space="preserve">*Безопасность превыше всего*  </w:t>
-      </w:r>
-    </w:p>
-    <w:p>
-      <w:pPr>
-        <w:tabs>
-          <w:tab w:val="left" w:pos="4090"/>
-        </w:tabs>
-        <w:rPr>
-          <w:rFonts w:ascii="Bahnschrift Condensed" w:hAnsi="Bahnschrift Condensed"/>
-        </w:rPr>
-      </w:pPr>
-      <w:r>
-        <w:rPr>
-          <w:rFonts w:ascii="Bahnschrift Condensed" w:hAnsi="Bahnschrift Condensed"/>
-        </w:rPr>
-        <w:t xml:space="preserve">Камеры — это не просто наблюдение, а профилактическая мера, которая:  </w:t>
-      </w:r>
-    </w:p>
-    <w:p>
-      <w:pPr>
-        <w:tabs>
-          <w:tab w:val="left" w:pos="4090"/>
-        </w:tabs>
-        <w:rPr>
-          <w:rFonts w:ascii="Bahnschrift Condensed" w:hAnsi="Bahnschrift Condensed"/>
-        </w:rPr>
-      </w:pPr>
-      <w:r>
-        <w:rPr>
-          <w:rFonts w:ascii="Bahnschrift Condensed" w:hAnsi="Bahnschrift Condensed"/>
-        </w:rPr>
-        <w:t xml:space="preserve">* снижает риск противоправных действий (вандализм, кражи);  </w:t>
-      </w:r>
-    </w:p>
-    <w:p>
-      <w:pPr>
-        <w:tabs>
-          <w:tab w:val="left" w:pos="4090"/>
-        </w:tabs>
+      <w:r>
+        <w:rPr>
+          <w:rFonts w:ascii="Bahnschrift Condensed" w:hAnsi="Bahnschrift Condensed"/>
+        </w:rPr>
+        <w:t>и любые другие противоправные действия</w:t>
+      </w:r>
+      <w:r>
+        <w:rPr>
+          <w:rFonts w:ascii="Bahnschrift Condensed" w:hAnsi="Bahnschrift Condensed"/>
+        </w:rPr>
+        <w:t xml:space="preserve">);  </w:t>
+      </w:r>
+    </w:p>
+    <w:p>
+      <w:pPr>
+        <w:tabs>
+          <w:tab w:val="left" w:pos="4090"/>
+        </w:tabs>
+        <w:spacing w:after="0"/>
         <w:rPr>
           <w:rFonts w:ascii="Bahnschrift Condensed" w:hAnsi="Bahnschrift Condensed"/>
         </w:rPr>
@@ -318,6 +484,7 @@
         <w:tabs>
           <w:tab w:val="left" w:pos="4090"/>
         </w:tabs>
+        <w:spacing w:after="0"/>
         <w:rPr>
           <w:rFonts w:ascii="Bahnschrift Condensed" w:hAnsi="Bahnschrift Condensed"/>
         </w:rPr>
@@ -334,6 +501,7 @@
         <w:tabs>
           <w:tab w:val="left" w:pos="4090"/>
         </w:tabs>
+        <w:spacing w:after="0"/>
         <w:rPr>
           <w:rFonts w:ascii="Bahnschrift Condensed" w:hAnsi="Bahnschrift Condensed"/>
         </w:rPr>
@@ -350,6 +518,7 @@
         <w:tabs>
           <w:tab w:val="left" w:pos="4090"/>
         </w:tabs>
+        <w:spacing w:after="0"/>
         <w:rPr>
           <w:rFonts w:ascii="Bahnschrift Condensed" w:hAnsi="Bahnschrift Condensed"/>
         </w:rPr>
@@ -366,6 +535,7 @@
         <w:tabs>
           <w:tab w:val="left" w:pos="4090"/>
         </w:tabs>
+        <w:spacing w:after="0"/>
         <w:rPr>
           <w:rFonts w:ascii="Bahnschrift Condensed" w:hAnsi="Bahnschrift Condensed"/>
         </w:rPr>
@@ -382,6 +552,7 @@
         <w:tabs>
           <w:tab w:val="left" w:pos="4090"/>
         </w:tabs>
+        <w:spacing w:after="0"/>
         <w:rPr>
           <w:rFonts w:ascii="Bahnschrift Condensed" w:hAnsi="Bahnschrift Condensed"/>
         </w:rPr>
@@ -398,6 +569,7 @@
         <w:tabs>
           <w:tab w:val="left" w:pos="4090"/>
         </w:tabs>
+        <w:spacing w:after="0"/>
         <w:rPr>
           <w:rFonts w:ascii="Bahnschrift Condensed" w:hAnsi="Bahnschrift Condensed"/>
         </w:rPr>
@@ -414,6 +586,7 @@
         <w:tabs>
           <w:tab w:val="left" w:pos="4090"/>
         </w:tabs>
+        <w:spacing w:after="0"/>
         <w:rPr>
           <w:rFonts w:ascii="Bahnschrift Condensed" w:hAnsi="Bahnschrift Condensed"/>
         </w:rPr>
@@ -430,6 +603,7 @@
         <w:tabs>
           <w:tab w:val="left" w:pos="4090"/>
         </w:tabs>
+        <w:spacing w:after="0"/>
         <w:rPr>
           <w:rFonts w:ascii="Bahnschrift Condensed" w:hAnsi="Bahnschrift Condensed"/>
         </w:rPr>
@@ -446,6 +620,7 @@
         <w:tabs>
           <w:tab w:val="left" w:pos="4090"/>
         </w:tabs>
+        <w:spacing w:after="0"/>
         <w:rPr>
           <w:rFonts w:ascii="Bahnschrift Condensed" w:hAnsi="Bahnschrift Condensed"/>
         </w:rPr>
@@ -462,6 +637,7 @@
         <w:tabs>
           <w:tab w:val="left" w:pos="4090"/>
         </w:tabs>
+        <w:spacing w:after="0"/>
         <w:rPr>
           <w:rFonts w:ascii="Bahnschrift Condensed" w:hAnsi="Bahnschrift Condensed"/>
         </w:rPr>
@@ -490,6 +666,7 @@
         <w:tabs>
           <w:tab w:val="left" w:pos="4090"/>
         </w:tabs>
+        <w:spacing w:after="0"/>
         <w:rPr>
           <w:rFonts w:ascii="Bahnschrift Condensed" w:hAnsi="Bahnschrift Condensed"/>
         </w:rPr>
@@ -506,13 +683,31 @@
         <w:tabs>
           <w:tab w:val="left" w:pos="4090"/>
         </w:tabs>
-        <w:rPr>
-          <w:rFonts w:ascii="Bahnschrift Condensed" w:hAnsi="Bahnschrift Condensed"/>
-        </w:rPr>
-      </w:pPr>
-      <w:r>
-        <w:rPr>
-          <w:rFonts w:ascii="Bahnschrift Condensed" w:hAnsi="Bahnschrift Condensed"/>
+        <w:spacing w:after="0"/>
+        <w:rPr>
+          <w:rFonts w:ascii="Bahnschrift Condensed" w:hAnsi="Bahnschrift Condensed"/>
+          <w:b/>
+          <w:bCs/>
+        </w:rPr>
+      </w:pPr>
+    </w:p>
+    <w:p>
+      <w:pPr>
+        <w:tabs>
+          <w:tab w:val="left" w:pos="4090"/>
+        </w:tabs>
+        <w:spacing w:after="0"/>
+        <w:rPr>
+          <w:rFonts w:ascii="Bahnschrift Condensed" w:hAnsi="Bahnschrift Condensed"/>
+          <w:b/>
+          <w:bCs/>
+        </w:rPr>
+      </w:pPr>
+      <w:r>
+        <w:rPr>
+          <w:rFonts w:ascii="Bahnschrift Condensed" w:hAnsi="Bahnschrift Condensed"/>
+          <w:b/>
+          <w:bCs/>
         </w:rPr>
         <w:t>3. Уникальные особенности нашего решения</w:t>
       </w:r>
@@ -522,6 +717,7 @@
         <w:tabs>
           <w:tab w:val="left" w:pos="4090"/>
         </w:tabs>
+        <w:spacing w:after="0"/>
         <w:rPr>
           <w:rFonts w:ascii="Bahnschrift Condensed" w:hAnsi="Bahnschrift Condensed"/>
         </w:rPr>
@@ -538,6 +734,7 @@
         <w:tabs>
           <w:tab w:val="left" w:pos="4090"/>
         </w:tabs>
+        <w:spacing w:after="0"/>
         <w:rPr>
           <w:rFonts w:ascii="Bahnschrift Condensed" w:hAnsi="Bahnschrift Condensed"/>
         </w:rPr>
@@ -554,6 +751,7 @@
         <w:tabs>
           <w:tab w:val="left" w:pos="4090"/>
         </w:tabs>
+        <w:spacing w:after="0"/>
         <w:rPr>
           <w:rFonts w:ascii="Bahnschrift Condensed" w:hAnsi="Bahnschrift Condensed"/>
         </w:rPr>
@@ -570,6 +768,7 @@
         <w:tabs>
           <w:tab w:val="left" w:pos="4090"/>
         </w:tabs>
+        <w:spacing w:after="0"/>
         <w:rPr>
           <w:rFonts w:ascii="Bahnschrift Condensed" w:hAnsi="Bahnschrift Condensed"/>
         </w:rPr>
@@ -586,6 +785,7 @@
         <w:tabs>
           <w:tab w:val="left" w:pos="4090"/>
         </w:tabs>
+        <w:spacing w:after="0"/>
         <w:rPr>
           <w:rFonts w:ascii="Bahnschrift Condensed" w:hAnsi="Bahnschrift Condensed"/>
         </w:rPr>
@@ -602,6 +802,7 @@
         <w:tabs>
           <w:tab w:val="left" w:pos="4090"/>
         </w:tabs>
+        <w:spacing w:after="0"/>
         <w:rPr>
           <w:rFonts w:ascii="Bahnschrift Condensed" w:hAnsi="Bahnschrift Condensed"/>
         </w:rPr>
@@ -618,6 +819,7 @@
         <w:tabs>
           <w:tab w:val="left" w:pos="4090"/>
         </w:tabs>
+        <w:spacing w:after="0"/>
         <w:rPr>
           <w:rFonts w:ascii="Bahnschrift Condensed" w:hAnsi="Bahnschrift Condensed"/>
         </w:rPr>
@@ -634,6 +836,7 @@
         <w:tabs>
           <w:tab w:val="left" w:pos="4090"/>
         </w:tabs>
+        <w:spacing w:after="0"/>
         <w:rPr>
           <w:rFonts w:ascii="Bahnschrift Condensed" w:hAnsi="Bahnschrift Condensed"/>
         </w:rPr>
@@ -650,6 +853,7 @@
         <w:tabs>
           <w:tab w:val="left" w:pos="4090"/>
         </w:tabs>
+        <w:spacing w:after="0"/>
         <w:rPr>
           <w:rFonts w:ascii="Bahnschrift Condensed" w:hAnsi="Bahnschrift Condensed"/>
         </w:rPr>
@@ -666,32 +870,685 @@
         <w:tabs>
           <w:tab w:val="left" w:pos="4090"/>
         </w:tabs>
-        <w:rPr>
-          <w:rFonts w:ascii="Bahnschrift Condensed" w:hAnsi="Bahnschrift Condensed"/>
-        </w:rPr>
-      </w:pPr>
-      <w:r>
-        <w:rPr>
-          <w:rFonts w:ascii="Bahnschrift Condensed" w:hAnsi="Bahnschrift Condensed"/>
+        <w:spacing w:after="0"/>
+        <w:rPr>
+          <w:rFonts w:ascii="Bahnschrift Condensed" w:hAnsi="Bahnschrift Condensed"/>
+        </w:rPr>
+      </w:pPr>
+      <w:r>
+        <w:rPr>
+          <w:rFonts w:ascii="Bahnschrift Condensed" w:hAnsi="Bahnschrift Condensed"/>
+        </w:rPr>
+        <w:t xml:space="preserve">*Удобство доступа*  </w:t>
+      </w:r>
+    </w:p>
+    <w:p>
+      <w:pPr>
+        <w:tabs>
+          <w:tab w:val="left" w:pos="4090"/>
+        </w:tabs>
+        <w:spacing w:after="0"/>
+        <w:rPr>
+          <w:rFonts w:ascii="Bahnschrift Condensed" w:hAnsi="Bahnschrift Condensed"/>
+        </w:rPr>
+      </w:pPr>
+      <w:r>
+        <w:rPr>
+          <w:rFonts w:ascii="Bahnschrift Condensed" w:hAnsi="Bahnschrift Condensed"/>
+        </w:rPr>
+        <w:t xml:space="preserve">* облачное хранение записей (до </w:t>
+      </w:r>
+      <w:r>
+        <w:rPr>
+          <w:rFonts w:ascii="Bahnschrift Condensed" w:hAnsi="Bahnschrift Condensed"/>
+        </w:rPr>
+        <w:t>6</w:t>
+      </w:r>
+      <w:r>
+        <w:rPr>
+          <w:rFonts w:ascii="Bahnschrift Condensed" w:hAnsi="Bahnschrift Condensed"/>
+        </w:rPr>
+        <w:t xml:space="preserve">0 дней);  </w:t>
+      </w:r>
+    </w:p>
+    <w:p>
+      <w:pPr>
+        <w:tabs>
+          <w:tab w:val="left" w:pos="4090"/>
+        </w:tabs>
+        <w:spacing w:after="0"/>
+        <w:rPr>
+          <w:rFonts w:ascii="Bahnschrift Condensed" w:hAnsi="Bahnschrift Condensed"/>
+        </w:rPr>
+      </w:pPr>
+      <w:r>
+        <w:rPr>
+          <w:rFonts w:ascii="Bahnschrift Condensed" w:hAnsi="Bahnschrift Condensed"/>
+        </w:rPr>
+        <w:t xml:space="preserve">* мобильное приложение для администрации и  родителей;  </w:t>
+      </w:r>
+    </w:p>
+    <w:p>
+      <w:pPr>
+        <w:tabs>
+          <w:tab w:val="left" w:pos="4090"/>
+        </w:tabs>
+        <w:spacing w:after="0"/>
+        <w:rPr>
+          <w:rFonts w:ascii="Bahnschrift Condensed" w:hAnsi="Bahnschrift Condensed"/>
+        </w:rPr>
+      </w:pPr>
+      <w:r>
+        <w:rPr>
+          <w:rFonts w:ascii="Bahnschrift Condensed" w:hAnsi="Bahnschrift Condensed"/>
+        </w:rPr>
+        <w:t>* разграничение прав доступа (директор, завхоз, родители).</w:t>
+      </w:r>
+    </w:p>
+    <w:p>
+      <w:pPr>
+        <w:tabs>
+          <w:tab w:val="left" w:pos="4090"/>
+        </w:tabs>
+        <w:spacing w:after="0"/>
+        <w:rPr>
+          <w:rFonts w:ascii="Bahnschrift Condensed" w:hAnsi="Bahnschrift Condensed"/>
+          <w:b/>
+          <w:bCs/>
+        </w:rPr>
+      </w:pPr>
+      <w:r>
+        <w:rPr>
+          <w:rFonts w:ascii="Bahnschrift Condensed" w:hAnsi="Bahnschrift Condensed"/>
+          <w:b/>
+          <w:bCs/>
         </w:rPr>
         <w:lastRenderedPageBreak/>
-        <w:t xml:space="preserve">*Удобство доступа*  </w:t>
-      </w:r>
-    </w:p>
-    <w:p>
-      <w:pPr>
-        <w:tabs>
-          <w:tab w:val="left" w:pos="4090"/>
-        </w:tabs>
-        <w:rPr>
-          <w:rFonts w:ascii="Bahnschrift Condensed" w:hAnsi="Bahnschrift Condensed"/>
-        </w:rPr>
-      </w:pPr>
-      <w:r>
-        <w:rPr>
-          <w:rFonts w:ascii="Bahnschrift Condensed" w:hAnsi="Bahnschrift Condensed"/>
-        </w:rPr>
-        <w:t xml:space="preserve">* облачное хранение записей (до </w:t>
+        <w:t xml:space="preserve"> </w:t>
+      </w:r>
+    </w:p>
+    <w:p>
+      <w:pPr>
+        <w:tabs>
+          <w:tab w:val="left" w:pos="4090"/>
+        </w:tabs>
+        <w:spacing w:after="0"/>
+        <w:rPr>
+          <w:rFonts w:ascii="Bahnschrift Condensed" w:hAnsi="Bahnschrift Condensed"/>
+          <w:b/>
+          <w:bCs/>
+        </w:rPr>
+      </w:pPr>
+      <w:r>
+        <w:rPr>
+          <w:rFonts w:ascii="Bahnschrift Condensed" w:hAnsi="Bahnschrift Condensed"/>
+          <w:b/>
+          <w:bCs/>
+        </w:rPr>
+        <w:t>4. Экономическая выгода</w:t>
+      </w:r>
+    </w:p>
+    <w:p>
+      <w:pPr>
+        <w:tabs>
+          <w:tab w:val="left" w:pos="4090"/>
+        </w:tabs>
+        <w:spacing w:after="0"/>
+        <w:rPr>
+          <w:rFonts w:ascii="Bahnschrift Condensed" w:hAnsi="Bahnschrift Condensed"/>
+        </w:rPr>
+      </w:pPr>
+      <w:r>
+        <w:rPr>
+          <w:rFonts w:ascii="Bahnschrift Condensed" w:hAnsi="Bahnschrift Condensed"/>
+        </w:rPr>
+        <w:t xml:space="preserve">*Снижение издержек*  </w:t>
+      </w:r>
+    </w:p>
+    <w:p>
+      <w:pPr>
+        <w:tabs>
+          <w:tab w:val="left" w:pos="4090"/>
+        </w:tabs>
+        <w:spacing w:after="0"/>
+        <w:rPr>
+          <w:rFonts w:ascii="Bahnschrift Condensed" w:hAnsi="Bahnschrift Condensed"/>
+        </w:rPr>
+      </w:pPr>
+      <w:r>
+        <w:rPr>
+          <w:rFonts w:ascii="Bahnschrift Condensed" w:hAnsi="Bahnschrift Condensed"/>
+        </w:rPr>
+        <w:t xml:space="preserve">* уменьшение расходов на охрану (оптимизация штатного расписания);  </w:t>
+      </w:r>
+    </w:p>
+    <w:p>
+      <w:pPr>
+        <w:tabs>
+          <w:tab w:val="left" w:pos="4090"/>
+        </w:tabs>
+        <w:spacing w:after="0"/>
+        <w:rPr>
+          <w:rFonts w:ascii="Bahnschrift Condensed" w:hAnsi="Bahnschrift Condensed"/>
+        </w:rPr>
+      </w:pPr>
+      <w:r>
+        <w:rPr>
+          <w:rFonts w:ascii="Bahnschrift Condensed" w:hAnsi="Bahnschrift Condensed"/>
+        </w:rPr>
+        <w:t xml:space="preserve">* предотвращение материального ущерба (сохранность имущества);  </w:t>
+      </w:r>
+    </w:p>
+    <w:p>
+      <w:pPr>
+        <w:tabs>
+          <w:tab w:val="left" w:pos="4090"/>
+        </w:tabs>
+        <w:spacing w:after="0"/>
+        <w:rPr>
+          <w:rFonts w:ascii="Bahnschrift Condensed" w:hAnsi="Bahnschrift Condensed"/>
+          <w:lang w:val="en-US"/>
+        </w:rPr>
+      </w:pPr>
+      <w:r>
+        <w:rPr>
+          <w:rFonts w:ascii="Bahnschrift Condensed" w:hAnsi="Bahnschrift Condensed"/>
+        </w:rPr>
+        <w:t>* защита от необоснованных претензий (юридическая страховка).</w:t>
+      </w:r>
+    </w:p>
+    <w:p>
+      <w:pPr>
+        <w:tabs>
+          <w:tab w:val="left" w:pos="4090"/>
+        </w:tabs>
+        <w:spacing w:after="0"/>
+        <w:rPr>
+          <w:rFonts w:ascii="Bahnschrift Condensed" w:hAnsi="Bahnschrift Condensed"/>
+          <w:b/>
+          <w:bCs/>
+        </w:rPr>
+      </w:pPr>
+    </w:p>
+    <w:p>
+      <w:pPr>
+        <w:tabs>
+          <w:tab w:val="left" w:pos="4090"/>
+        </w:tabs>
+        <w:spacing w:after="0"/>
+        <w:rPr>
+          <w:rFonts w:ascii="Bahnschrift Condensed" w:hAnsi="Bahnschrift Condensed"/>
+          <w:b/>
+          <w:bCs/>
+        </w:rPr>
+      </w:pPr>
+    </w:p>
+    <w:p>
+      <w:pPr>
+        <w:tabs>
+          <w:tab w:val="left" w:pos="4090"/>
+        </w:tabs>
+        <w:spacing w:after="0"/>
+        <w:rPr>
+          <w:rFonts w:ascii="Bahnschrift Condensed" w:hAnsi="Bahnschrift Condensed"/>
+          <w:b/>
+          <w:bCs/>
+        </w:rPr>
+      </w:pPr>
+      <w:r>
+        <w:rPr>
+          <w:rFonts w:ascii="Bahnschrift Condensed" w:hAnsi="Bahnschrift Condensed"/>
+          <w:b/>
+          <w:bCs/>
+        </w:rPr>
+        <w:t>5. Этапы реализации</w:t>
+      </w:r>
+    </w:p>
+    <w:p>
+      <w:pPr>
+        <w:tabs>
+          <w:tab w:val="left" w:pos="4090"/>
+        </w:tabs>
+        <w:spacing w:after="0"/>
+        <w:rPr>
+          <w:rFonts w:ascii="Bahnschrift Condensed" w:hAnsi="Bahnschrift Condensed"/>
+        </w:rPr>
+      </w:pPr>
+      <w:r>
+        <w:rPr>
+          <w:rFonts w:ascii="Bahnschrift Condensed" w:hAnsi="Bahnschrift Condensed"/>
+        </w:rPr>
+        <w:t xml:space="preserve">1. *Аудит объекта* — анализ зон риска, составление схемы размещения камер.  </w:t>
+      </w:r>
+    </w:p>
+    <w:p>
+      <w:pPr>
+        <w:tabs>
+          <w:tab w:val="left" w:pos="4090"/>
+        </w:tabs>
+        <w:spacing w:after="0"/>
+        <w:rPr>
+          <w:rFonts w:ascii="Bahnschrift Condensed" w:hAnsi="Bahnschrift Condensed"/>
+        </w:rPr>
+      </w:pPr>
+      <w:r>
+        <w:rPr>
+          <w:rFonts w:ascii="Bahnschrift Condensed" w:hAnsi="Bahnschrift Condensed"/>
+        </w:rPr>
+        <w:t xml:space="preserve">2. *Проектирование* — подбор оборудования с учётом  требований.  </w:t>
+      </w:r>
+    </w:p>
+    <w:p>
+      <w:pPr>
+        <w:tabs>
+          <w:tab w:val="left" w:pos="4090"/>
+        </w:tabs>
+        <w:spacing w:after="0"/>
+        <w:rPr>
+          <w:rFonts w:ascii="Bahnschrift Condensed" w:hAnsi="Bahnschrift Condensed"/>
+        </w:rPr>
+      </w:pPr>
+      <w:r>
+        <w:rPr>
+          <w:rFonts w:ascii="Bahnschrift Condensed" w:hAnsi="Bahnschrift Condensed"/>
+        </w:rPr>
+        <w:t xml:space="preserve">3. *Монтаж* — работа в выходные/каникулы, минимум помех для учебного процесса.  </w:t>
+      </w:r>
+    </w:p>
+    <w:p>
+      <w:pPr>
+        <w:tabs>
+          <w:tab w:val="left" w:pos="4090"/>
+        </w:tabs>
+        <w:spacing w:after="0"/>
+        <w:rPr>
+          <w:rFonts w:ascii="Bahnschrift Condensed" w:hAnsi="Bahnschrift Condensed"/>
+        </w:rPr>
+      </w:pPr>
+      <w:r>
+        <w:rPr>
+          <w:rFonts w:ascii="Bahnschrift Condensed" w:hAnsi="Bahnschrift Condensed"/>
+        </w:rPr>
+        <w:t xml:space="preserve">4. *Обучение* — инструктаж персонала по работе с системой.  </w:t>
+      </w:r>
+    </w:p>
+    <w:p>
+      <w:pPr>
+        <w:tabs>
+          <w:tab w:val="left" w:pos="4090"/>
+        </w:tabs>
+        <w:spacing w:after="0"/>
+        <w:rPr>
+          <w:rFonts w:ascii="Bahnschrift Condensed" w:hAnsi="Bahnschrift Condensed"/>
+          <w:lang w:val="en-US"/>
+        </w:rPr>
+      </w:pPr>
+      <w:r>
+        <w:rPr>
+          <w:rFonts w:ascii="Bahnschrift Condensed" w:hAnsi="Bahnschrift Condensed"/>
+        </w:rPr>
+        <w:t>5. *Техподдержка* — гарантийное обслуживание 24/7.</w:t>
+      </w:r>
+    </w:p>
+    <w:p>
+      <w:pPr>
+        <w:tabs>
+          <w:tab w:val="left" w:pos="4090"/>
+        </w:tabs>
+        <w:spacing w:after="0"/>
+        <w:rPr>
+          <w:rFonts w:ascii="Bahnschrift Condensed" w:hAnsi="Bahnschrift Condensed"/>
+          <w:b/>
+          <w:bCs/>
+        </w:rPr>
+      </w:pPr>
+    </w:p>
+    <w:p>
+      <w:pPr>
+        <w:tabs>
+          <w:tab w:val="left" w:pos="4090"/>
+        </w:tabs>
+        <w:spacing w:after="0"/>
+        <w:rPr>
+          <w:rFonts w:ascii="Bahnschrift Condensed" w:hAnsi="Bahnschrift Condensed"/>
+          <w:b/>
+          <w:bCs/>
+          <w:lang w:val="en-US"/>
+        </w:rPr>
+      </w:pPr>
+      <w:r>
+        <w:rPr>
+          <w:rFonts w:ascii="Bahnschrift Condensed" w:hAnsi="Bahnschrift Condensed"/>
+          <w:b/>
+          <w:bCs/>
+        </w:rPr>
+        <w:t>6. Маркетинговые аргументы для родителей</w:t>
+      </w:r>
+    </w:p>
+    <w:p>
+      <w:pPr>
+        <w:tabs>
+          <w:tab w:val="left" w:pos="4090"/>
+        </w:tabs>
+        <w:spacing w:after="0"/>
+        <w:rPr>
+          <w:rFonts w:ascii="Bahnschrift Condensed" w:hAnsi="Bahnschrift Condensed"/>
+        </w:rPr>
+      </w:pPr>
+      <w:r>
+        <w:rPr>
+          <w:rFonts w:ascii="Bahnschrift Condensed" w:hAnsi="Bahnschrift Condensed"/>
+        </w:rPr>
+        <w:t>* *«Вижу — значит, спокоен»* — онлайн</w:t>
+      </w:r>
+      <w:r>
+        <w:rPr>
+          <w:rFonts w:ascii="Cambria Math" w:hAnsi="Cambria Math" w:cs="Cambria Math"/>
+        </w:rPr>
+        <w:t>‑</w:t>
+      </w:r>
+      <w:r>
+        <w:rPr>
+          <w:rFonts w:ascii="Bahnschrift Condensed" w:hAnsi="Bahnschrift Condensed" w:cs="Bahnschrift Condensed"/>
+        </w:rPr>
+        <w:t>доступ</w:t>
+      </w:r>
+      <w:r>
+        <w:rPr>
+          <w:rFonts w:ascii="Bahnschrift Condensed" w:hAnsi="Bahnschrift Condensed"/>
+        </w:rPr>
+        <w:t xml:space="preserve"> </w:t>
+      </w:r>
+      <w:r>
+        <w:rPr>
+          <w:rFonts w:ascii="Bahnschrift Condensed" w:hAnsi="Bahnschrift Condensed" w:cs="Bahnschrift Condensed"/>
+        </w:rPr>
+        <w:t>к</w:t>
+      </w:r>
+      <w:r>
+        <w:rPr>
+          <w:rFonts w:ascii="Bahnschrift Condensed" w:hAnsi="Bahnschrift Condensed"/>
+        </w:rPr>
+        <w:t xml:space="preserve"> </w:t>
+      </w:r>
+      <w:r>
+        <w:rPr>
+          <w:rFonts w:ascii="Bahnschrift Condensed" w:hAnsi="Bahnschrift Condensed" w:cs="Bahnschrift Condensed"/>
+        </w:rPr>
+        <w:t>трансляциям</w:t>
+      </w:r>
+      <w:r>
+        <w:rPr>
+          <w:rFonts w:ascii="Bahnschrift Condensed" w:hAnsi="Bahnschrift Condensed"/>
+        </w:rPr>
+        <w:t xml:space="preserve"> </w:t>
+      </w:r>
+      <w:r>
+        <w:rPr>
+          <w:rFonts w:ascii="Bahnschrift Condensed" w:hAnsi="Bahnschrift Condensed" w:cs="Bahnschrift Condensed"/>
+        </w:rPr>
+        <w:t>в</w:t>
+      </w:r>
+      <w:r>
+        <w:rPr>
+          <w:rFonts w:ascii="Bahnschrift Condensed" w:hAnsi="Bahnschrift Condensed"/>
+        </w:rPr>
+        <w:t xml:space="preserve"> </w:t>
+      </w:r>
+      <w:r>
+        <w:rPr>
+          <w:rFonts w:ascii="Bahnschrift Condensed" w:hAnsi="Bahnschrift Condensed" w:cs="Bahnschrift Condensed"/>
+        </w:rPr>
+        <w:t>групповых</w:t>
+      </w:r>
+      <w:r>
+        <w:rPr>
+          <w:rFonts w:ascii="Bahnschrift Condensed" w:hAnsi="Bahnschrift Condensed"/>
+        </w:rPr>
+        <w:t xml:space="preserve"> </w:t>
+      </w:r>
+      <w:r>
+        <w:rPr>
+          <w:rFonts w:ascii="Bahnschrift Condensed" w:hAnsi="Bahnschrift Condensed" w:cs="Bahnschrift Condensed"/>
+        </w:rPr>
+        <w:t>помещениях</w:t>
+      </w:r>
+      <w:r>
+        <w:rPr>
+          <w:rFonts w:ascii="Bahnschrift Condensed" w:hAnsi="Bahnschrift Condensed"/>
+        </w:rPr>
+        <w:t xml:space="preserve">.  </w:t>
+      </w:r>
+    </w:p>
+    <w:p>
+      <w:pPr>
+        <w:tabs>
+          <w:tab w:val="left" w:pos="4090"/>
+        </w:tabs>
+        <w:spacing w:after="0"/>
+        <w:rPr>
+          <w:rFonts w:ascii="Bahnschrift Condensed" w:hAnsi="Bahnschrift Condensed"/>
+        </w:rPr>
+      </w:pPr>
+      <w:r>
+        <w:rPr>
+          <w:rFonts w:ascii="Bahnschrift Condensed" w:hAnsi="Bahnschrift Condensed"/>
+        </w:rPr>
+        <w:t xml:space="preserve">* *«Без домыслов»* — видеодоказательства в спорных ситуациях.  </w:t>
+      </w:r>
+    </w:p>
+    <w:p>
+      <w:pPr>
+        <w:tabs>
+          <w:tab w:val="left" w:pos="4090"/>
+        </w:tabs>
+        <w:spacing w:after="0"/>
+        <w:rPr>
+          <w:rFonts w:ascii="Bahnschrift Condensed" w:hAnsi="Bahnschrift Condensed"/>
+        </w:rPr>
+      </w:pPr>
+      <w:r>
+        <w:rPr>
+          <w:rFonts w:ascii="Bahnschrift Condensed" w:hAnsi="Bahnschrift Condensed"/>
+        </w:rPr>
+        <w:t>* *«Инвестиции в доверие»* — прозрачность укрепляет репутацию учреждения.</w:t>
+      </w:r>
+    </w:p>
+    <w:p>
+      <w:pPr>
+        <w:tabs>
+          <w:tab w:val="left" w:pos="4090"/>
+        </w:tabs>
+        <w:spacing w:after="0"/>
+        <w:rPr>
+          <w:rFonts w:ascii="Bahnschrift Condensed" w:hAnsi="Bahnschrift Condensed"/>
+        </w:rPr>
+      </w:pPr>
+      <w:r>
+        <w:rPr>
+          <w:rFonts w:ascii="Bahnschrift Condensed" w:hAnsi="Bahnschrift Condensed"/>
+        </w:rPr>
+        <w:t xml:space="preserve">Общая сеть для всех родителй </w:t>
+      </w:r>
+    </w:p>
+    <w:p>
+      <w:pPr>
+        <w:tabs>
+          <w:tab w:val="left" w:pos="4090"/>
+        </w:tabs>
+        <w:spacing w:after="0"/>
+        <w:rPr>
+          <w:rFonts w:ascii="Bahnschrift Condensed" w:hAnsi="Bahnschrift Condensed"/>
+        </w:rPr>
+      </w:pPr>
+      <w:r>
+        <w:rPr>
+          <w:rFonts w:ascii="Bahnschrift Condensed" w:hAnsi="Bahnschrift Condensed"/>
+        </w:rPr>
+        <w:t>Монтаж, наладка сети ,апгрейд ,Обслуживание оборудование при подписании Договора Абсолютно Бесплатно</w:t>
+      </w:r>
+    </w:p>
+    <w:p>
+      <w:pPr>
+        <w:tabs>
+          <w:tab w:val="left" w:pos="4090"/>
+        </w:tabs>
+        <w:spacing w:after="0"/>
+        <w:rPr>
+          <w:rFonts w:ascii="Bahnschrift Condensed" w:hAnsi="Bahnschrift Condensed"/>
+          <w:b/>
+          <w:bCs/>
+        </w:rPr>
+      </w:pPr>
+    </w:p>
+    <w:p>
+      <w:pPr>
+        <w:tabs>
+          <w:tab w:val="left" w:pos="4090"/>
+        </w:tabs>
+        <w:spacing w:after="0"/>
+        <w:rPr>
+          <w:rFonts w:ascii="Bahnschrift Condensed" w:hAnsi="Bahnschrift Condensed"/>
+          <w:b/>
+          <w:bCs/>
+        </w:rPr>
+      </w:pPr>
+      <w:r>
+        <w:rPr>
+          <w:rFonts w:ascii="Bahnschrift Condensed" w:hAnsi="Bahnschrift Condensed"/>
+          <w:b/>
+          <w:bCs/>
+        </w:rPr>
+        <w:t>7. Условия сотрудничества</w:t>
+      </w:r>
+    </w:p>
+    <w:p>
+      <w:pPr>
+        <w:tabs>
+          <w:tab w:val="left" w:pos="4090"/>
+        </w:tabs>
+        <w:spacing w:after="0"/>
+        <w:rPr>
+          <w:rFonts w:ascii="Bahnschrift Condensed" w:hAnsi="Bahnschrift Condensed"/>
+          <w:lang w:val="en-US"/>
+        </w:rPr>
+      </w:pPr>
+      <w:r>
+        <w:rPr>
+          <w:rFonts w:ascii="Bahnschrift Condensed" w:hAnsi="Bahnschrift Condensed"/>
+        </w:rPr>
+        <w:t xml:space="preserve">* *Старт проекта* — через 7 дней после подписания договора.  </w:t>
+      </w:r>
+    </w:p>
+    <w:p>
+      <w:pPr>
+        <w:tabs>
+          <w:tab w:val="left" w:pos="4090"/>
+        </w:tabs>
+        <w:spacing w:after="0"/>
+        <w:rPr>
+          <w:rFonts w:ascii="Bahnschrift Condensed" w:hAnsi="Bahnschrift Condensed"/>
+        </w:rPr>
+      </w:pPr>
+      <w:r>
+        <w:rPr>
+          <w:rFonts w:ascii="Bahnschrift Condensed" w:hAnsi="Bahnschrift Condensed"/>
+        </w:rPr>
+        <w:t>8. Призыв к действию</w:t>
+      </w:r>
+    </w:p>
+    <w:p>
+      <w:pPr>
+        <w:tabs>
+          <w:tab w:val="left" w:pos="4090"/>
+        </w:tabs>
+        <w:spacing w:after="0"/>
+        <w:rPr>
+          <w:rFonts w:ascii="Bahnschrift Condensed" w:hAnsi="Bahnschrift Condensed"/>
+        </w:rPr>
+      </w:pPr>
+      <w:r>
+        <w:rPr>
+          <w:rFonts w:ascii="Bahnschrift Condensed" w:hAnsi="Bahnschrift Condensed"/>
+        </w:rPr>
+        <w:t xml:space="preserve">Защитите будущее уже сегодня!  </w:t>
+      </w:r>
+    </w:p>
+    <w:p>
+      <w:pPr>
+        <w:tabs>
+          <w:tab w:val="left" w:pos="4090"/>
+        </w:tabs>
+        <w:spacing w:after="0"/>
+        <w:rPr>
+          <w:rFonts w:ascii="Bahnschrift Condensed" w:hAnsi="Bahnschrift Condensed"/>
+          <w:lang w:val="en-US"/>
+        </w:rPr>
+      </w:pPr>
+      <w:r>
+        <w:rPr>
+          <w:rFonts w:ascii="Bahnschrift Condensed" w:hAnsi="Bahnschrift Condensed"/>
+        </w:rPr>
+        <w:t>*Специальное предложение:</w:t>
+      </w:r>
+    </w:p>
+    <w:p>
+      <w:pPr>
+        <w:tabs>
+          <w:tab w:val="left" w:pos="4090"/>
+        </w:tabs>
+        <w:spacing w:after="0"/>
+        <w:rPr>
+          <w:rFonts w:ascii="Bahnschrift Condensed" w:hAnsi="Bahnschrift Condensed"/>
+          <w:lang w:val="en-US"/>
+        </w:rPr>
+      </w:pPr>
+      <w:r>
+        <w:rPr>
+          <w:rFonts w:ascii="Bahnschrift Condensed" w:hAnsi="Bahnschrift Condensed"/>
+        </w:rPr>
+        <w:t xml:space="preserve">При заключении договора до </w:t>
+      </w:r>
+      <w:r>
+        <w:rPr>
+          <w:rFonts w:ascii="Bahnschrift Condensed" w:hAnsi="Bahnschrift Condensed"/>
+          <w:lang w:val="en-US"/>
+        </w:rPr>
+        <w:t>________________________________</w:t>
+      </w:r>
+    </w:p>
+    <w:p>
+      <w:pPr>
+        <w:tabs>
+          <w:tab w:val="left" w:pos="4090"/>
+        </w:tabs>
+        <w:spacing w:after="0"/>
+        <w:rPr>
+          <w:rFonts w:ascii="Bahnschrift Condensed" w:hAnsi="Bahnschrift Condensed"/>
+        </w:rPr>
+      </w:pPr>
+      <w:r>
+        <w:rPr>
+          <w:rFonts w:ascii="Bahnschrift Condensed" w:hAnsi="Bahnschrift Condensed"/>
+        </w:rPr>
+        <w:t xml:space="preserve">* бесплатный аудит безопасности объекта;  </w:t>
+      </w:r>
+    </w:p>
+    <w:p>
+      <w:pPr>
+        <w:tabs>
+          <w:tab w:val="left" w:pos="4090"/>
+        </w:tabs>
+        <w:spacing w:after="0"/>
+        <w:rPr>
+          <w:rFonts w:ascii="Bahnschrift Condensed" w:hAnsi="Bahnschrift Condensed"/>
+        </w:rPr>
+      </w:pPr>
+      <w:r>
+        <w:rPr>
+          <w:rFonts w:ascii="Bahnschrift Condensed" w:hAnsi="Bahnschrift Condensed"/>
+        </w:rPr>
+        <w:t xml:space="preserve">* </w:t>
       </w:r>
       <w:r>
         <w:rPr>
@@ -703,687 +1560,155 @@
         <w:rPr>
           <w:rFonts w:ascii="Bahnschrift Condensed" w:hAnsi="Bahnschrift Condensed"/>
         </w:rPr>
-        <w:t xml:space="preserve">0 дней);  </w:t>
-      </w:r>
-    </w:p>
-    <w:p>
-      <w:pPr>
-        <w:tabs>
-          <w:tab w:val="left" w:pos="4090"/>
-        </w:tabs>
-        <w:rPr>
-          <w:rFonts w:ascii="Bahnschrift Condensed" w:hAnsi="Bahnschrift Condensed"/>
-        </w:rPr>
-      </w:pPr>
-      <w:r>
-        <w:rPr>
-          <w:rFonts w:ascii="Bahnschrift Condensed" w:hAnsi="Bahnschrift Condensed"/>
-        </w:rPr>
-        <w:t xml:space="preserve">* мобильное приложение для администрации и уполномоченных родителей;  </w:t>
-      </w:r>
-    </w:p>
-    <w:p>
-      <w:pPr>
-        <w:tabs>
-          <w:tab w:val="left" w:pos="4090"/>
-        </w:tabs>
-        <w:rPr>
-          <w:rFonts w:ascii="Bahnschrift Condensed" w:hAnsi="Bahnschrift Condensed"/>
-        </w:rPr>
-      </w:pPr>
-      <w:r>
-        <w:rPr>
-          <w:rFonts w:ascii="Bahnschrift Condensed" w:hAnsi="Bahnschrift Condensed"/>
-        </w:rPr>
-        <w:t>* разграничение прав доступа (директор, завхоз, родители).</w:t>
-      </w:r>
-    </w:p>
-    <w:p>
-      <w:pPr>
-        <w:tabs>
-          <w:tab w:val="left" w:pos="4090"/>
-        </w:tabs>
-        <w:rPr>
-          <w:rFonts w:ascii="Bahnschrift Condensed" w:hAnsi="Bahnschrift Condensed"/>
-        </w:rPr>
-      </w:pPr>
-      <w:r>
-        <w:rPr>
-          <w:rFonts w:ascii="Bahnschrift Condensed" w:hAnsi="Bahnschrift Condensed"/>
-        </w:rPr>
-        <w:t xml:space="preserve"> 4. Экономическая выгода</w:t>
-      </w:r>
-    </w:p>
-    <w:p>
-      <w:pPr>
-        <w:tabs>
-          <w:tab w:val="left" w:pos="4090"/>
-        </w:tabs>
-        <w:rPr>
-          <w:rFonts w:ascii="Bahnschrift Condensed" w:hAnsi="Bahnschrift Condensed"/>
-        </w:rPr>
-      </w:pPr>
-      <w:r>
-        <w:rPr>
-          <w:rFonts w:ascii="Bahnschrift Condensed" w:hAnsi="Bahnschrift Condensed"/>
-        </w:rPr>
-        <w:t xml:space="preserve">*Снижение издержек*  </w:t>
-      </w:r>
-    </w:p>
-    <w:p>
-      <w:pPr>
-        <w:tabs>
-          <w:tab w:val="left" w:pos="4090"/>
-        </w:tabs>
-        <w:rPr>
-          <w:rFonts w:ascii="Bahnschrift Condensed" w:hAnsi="Bahnschrift Condensed"/>
-        </w:rPr>
-      </w:pPr>
-      <w:r>
-        <w:rPr>
-          <w:rFonts w:ascii="Bahnschrift Condensed" w:hAnsi="Bahnschrift Condensed"/>
-        </w:rPr>
-        <w:t xml:space="preserve">* уменьшение расходов на охрану (оптимизация штатного расписания);  </w:t>
-      </w:r>
-    </w:p>
-    <w:p>
-      <w:pPr>
-        <w:tabs>
-          <w:tab w:val="left" w:pos="4090"/>
-        </w:tabs>
-        <w:rPr>
-          <w:rFonts w:ascii="Bahnschrift Condensed" w:hAnsi="Bahnschrift Condensed"/>
-        </w:rPr>
-      </w:pPr>
-      <w:r>
-        <w:rPr>
-          <w:rFonts w:ascii="Bahnschrift Condensed" w:hAnsi="Bahnschrift Condensed"/>
-        </w:rPr>
-        <w:t xml:space="preserve">* предотвращение материального ущерба (сохранность имущества);  </w:t>
-      </w:r>
-    </w:p>
-    <w:p>
-      <w:pPr>
-        <w:tabs>
-          <w:tab w:val="left" w:pos="4090"/>
-        </w:tabs>
-        <w:rPr>
-          <w:rFonts w:ascii="Bahnschrift Condensed" w:hAnsi="Bahnschrift Condensed"/>
+        <w:t xml:space="preserve"> месяца облачного хранения в подарок.</w:t>
+      </w:r>
+    </w:p>
+    <w:p>
+      <w:pPr>
+        <w:tabs>
+          <w:tab w:val="left" w:pos="4090"/>
+        </w:tabs>
+        <w:spacing w:after="0"/>
+        <w:rPr>
+          <w:rFonts w:ascii="Bahnschrift Condensed" w:hAnsi="Bahnschrift Condensed"/>
+        </w:rPr>
+      </w:pPr>
+      <w:r>
+        <w:rPr>
+          <w:rFonts w:ascii="Bahnschrift Condensed" w:hAnsi="Bahnschrift Condensed"/>
+        </w:rPr>
+        <w:t xml:space="preserve">*Свяжитесь с нами для персональной консультации: </w:t>
+      </w:r>
+    </w:p>
+    <w:p>
+      <w:pPr>
+        <w:tabs>
+          <w:tab w:val="left" w:pos="4090"/>
+        </w:tabs>
+        <w:spacing w:after="0"/>
+        <w:rPr>
+          <w:rFonts w:ascii="Bahnschrift Condensed" w:hAnsi="Bahnschrift Condensed"/>
+          <w:b/>
+          <w:bCs/>
+        </w:rPr>
+      </w:pPr>
+    </w:p>
+    <w:p>
+      <w:pPr>
+        <w:tabs>
+          <w:tab w:val="left" w:pos="4090"/>
+        </w:tabs>
+        <w:spacing w:after="0"/>
+        <w:rPr>
+          <w:rFonts w:ascii="Bahnschrift Condensed" w:hAnsi="Bahnschrift Condensed"/>
+          <w:b/>
+          <w:bCs/>
+        </w:rPr>
+      </w:pPr>
+      <w:r>
+        <w:rPr>
+          <w:rFonts w:ascii="Bahnschrift Condensed" w:hAnsi="Bahnschrift Condensed"/>
+          <w:b/>
+          <w:bCs/>
+        </w:rPr>
+        <w:t>Телефон: +</w:t>
+      </w:r>
+      <w:r>
+        <w:rPr>
+          <w:rFonts w:ascii="Bahnschrift Condensed" w:hAnsi="Bahnschrift Condensed"/>
+          <w:b/>
+          <w:bCs/>
+        </w:rPr>
+        <w:t>996 557313114, 0708804070</w:t>
+      </w:r>
+    </w:p>
+    <w:p>
+      <w:pPr>
+        <w:tabs>
+          <w:tab w:val="left" w:pos="4090"/>
+        </w:tabs>
+        <w:spacing w:after="0"/>
+        <w:rPr>
+          <w:rFonts w:ascii="Bahnschrift Condensed" w:hAnsi="Bahnschrift Condensed"/>
+          <w:b/>
+          <w:bCs/>
           <w:lang w:val="en-US"/>
         </w:rPr>
       </w:pPr>
       <w:r>
         <w:rPr>
           <w:rFonts w:ascii="Bahnschrift Condensed" w:hAnsi="Bahnschrift Condensed"/>
-        </w:rPr>
-        <w:t>* защита от необоснованных претензий (юридическая страховка).</w:t>
-      </w:r>
-    </w:p>
-    <w:p>
-      <w:pPr>
-        <w:tabs>
-          <w:tab w:val="left" w:pos="4090"/>
-        </w:tabs>
-        <w:rPr>
-          <w:rFonts w:ascii="Bahnschrift Condensed" w:hAnsi="Bahnschrift Condensed"/>
-        </w:rPr>
-      </w:pPr>
-      <w:r>
-        <w:rPr>
-          <w:rFonts w:ascii="Bahnschrift Condensed" w:hAnsi="Bahnschrift Condensed"/>
-        </w:rPr>
-        <w:t>5. Этапы реализации</w:t>
-      </w:r>
-    </w:p>
-    <w:p>
-      <w:pPr>
-        <w:tabs>
-          <w:tab w:val="left" w:pos="4090"/>
-        </w:tabs>
-        <w:rPr>
-          <w:rFonts w:ascii="Bahnschrift Condensed" w:hAnsi="Bahnschrift Condensed"/>
-        </w:rPr>
-      </w:pPr>
-      <w:r>
-        <w:rPr>
-          <w:rFonts w:ascii="Bahnschrift Condensed" w:hAnsi="Bahnschrift Condensed"/>
-        </w:rPr>
-        <w:t xml:space="preserve">1. *Аудит объекта* — анализ зон риска, составление схемы размещения камер.  </w:t>
-      </w:r>
-    </w:p>
-    <w:p>
-      <w:pPr>
-        <w:tabs>
-          <w:tab w:val="left" w:pos="4090"/>
-        </w:tabs>
-        <w:rPr>
-          <w:rFonts w:ascii="Bahnschrift Condensed" w:hAnsi="Bahnschrift Condensed"/>
-        </w:rPr>
-      </w:pPr>
-      <w:r>
-        <w:rPr>
-          <w:rFonts w:ascii="Bahnschrift Condensed" w:hAnsi="Bahnschrift Condensed"/>
-        </w:rPr>
-        <w:t xml:space="preserve">2. *Проектирование* — подбор оборудования с учётом бюджета и требований.  </w:t>
-      </w:r>
-    </w:p>
-    <w:p>
-      <w:pPr>
-        <w:tabs>
-          <w:tab w:val="left" w:pos="4090"/>
-        </w:tabs>
-        <w:rPr>
-          <w:rFonts w:ascii="Bahnschrift Condensed" w:hAnsi="Bahnschrift Condensed"/>
-        </w:rPr>
-      </w:pPr>
-      <w:r>
-        <w:rPr>
-          <w:rFonts w:ascii="Bahnschrift Condensed" w:hAnsi="Bahnschrift Condensed"/>
-        </w:rPr>
-        <w:t xml:space="preserve">3. *Монтаж* — работа в выходные/каникулы, минимум помех для учебного процесса.  </w:t>
-      </w:r>
-    </w:p>
-    <w:p>
-      <w:pPr>
-        <w:tabs>
-          <w:tab w:val="left" w:pos="4090"/>
-        </w:tabs>
-        <w:rPr>
-          <w:rFonts w:ascii="Bahnschrift Condensed" w:hAnsi="Bahnschrift Condensed"/>
-        </w:rPr>
-      </w:pPr>
-      <w:r>
-        <w:rPr>
-          <w:rFonts w:ascii="Bahnschrift Condensed" w:hAnsi="Bahnschrift Condensed"/>
-        </w:rPr>
-        <w:t xml:space="preserve">4. *Обучение* — инструктаж персонала по работе с системой.  </w:t>
-      </w:r>
-    </w:p>
-    <w:p>
-      <w:pPr>
-        <w:tabs>
-          <w:tab w:val="left" w:pos="4090"/>
-        </w:tabs>
-        <w:rPr>
-          <w:rFonts w:ascii="Bahnschrift Condensed" w:hAnsi="Bahnschrift Condensed"/>
+          <w:b/>
+          <w:bCs/>
           <w:lang w:val="en-US"/>
         </w:rPr>
-      </w:pPr>
-      <w:r>
-        <w:rPr>
-          <w:rFonts w:ascii="Bahnschrift Condensed" w:hAnsi="Bahnschrift Condensed"/>
-        </w:rPr>
-        <w:t>5. *Техподдержка* — гарантийное обслуживание 24/7.</w:t>
-      </w:r>
-    </w:p>
-    <w:p>
-      <w:pPr>
-        <w:tabs>
-          <w:tab w:val="left" w:pos="4090"/>
-        </w:tabs>
-        <w:rPr>
-          <w:rFonts w:ascii="Bahnschrift Condensed" w:hAnsi="Bahnschrift Condensed"/>
+        <w:t>E</w:t>
+      </w:r>
+      <w:r>
+        <w:rPr>
+          <w:rFonts w:ascii="Cambria Math" w:hAnsi="Cambria Math" w:cs="Cambria Math"/>
+          <w:b/>
+          <w:bCs/>
           <w:lang w:val="en-US"/>
         </w:rPr>
-      </w:pPr>
-      <w:r>
-        <w:rPr>
-          <w:rFonts w:ascii="Bahnschrift Condensed" w:hAnsi="Bahnschrift Condensed"/>
-        </w:rPr>
-        <w:t>6. Маркетинговые аргументы для родителей</w:t>
-      </w:r>
-    </w:p>
-    <w:p>
-      <w:pPr>
-        <w:tabs>
-          <w:tab w:val="left" w:pos="4090"/>
-        </w:tabs>
-        <w:rPr>
-          <w:rFonts w:ascii="Bahnschrift Condensed" w:hAnsi="Bahnschrift Condensed"/>
-        </w:rPr>
-      </w:pPr>
-      <w:r>
-        <w:rPr>
-          <w:rFonts w:ascii="Bahnschrift Condensed" w:hAnsi="Bahnschrift Condensed"/>
-        </w:rPr>
-        <w:t xml:space="preserve">* *«Вижу — значит, </w:t>
-      </w:r>
-      <w:proofErr w:type="gramStart"/>
-      <w:r>
-        <w:rPr>
-          <w:rFonts w:ascii="Bahnschrift Condensed" w:hAnsi="Bahnschrift Condensed"/>
-        </w:rPr>
-        <w:t>спокоен»*</w:t>
-      </w:r>
-      <w:proofErr w:type="gramEnd"/>
-      <w:r>
-        <w:rPr>
-          <w:rFonts w:ascii="Bahnschrift Condensed" w:hAnsi="Bahnschrift Condensed"/>
-        </w:rPr>
-        <w:t xml:space="preserve"> — онлайн</w:t>
-      </w:r>
-      <w:r>
-        <w:rPr>
-          <w:rFonts w:ascii="Cambria Math" w:hAnsi="Cambria Math" w:cs="Cambria Math"/>
-        </w:rPr>
         <w:t>‑</w:t>
       </w:r>
       <w:r>
         <w:rPr>
-          <w:rFonts w:ascii="Bahnschrift Condensed" w:hAnsi="Bahnschrift Condensed" w:cs="Bahnschrift Condensed"/>
-        </w:rPr>
-        <w:t>доступ</w:t>
-      </w:r>
-      <w:r>
-        <w:rPr>
-          <w:rFonts w:ascii="Bahnschrift Condensed" w:hAnsi="Bahnschrift Condensed"/>
-        </w:rPr>
-        <w:t xml:space="preserve"> </w:t>
-      </w:r>
-      <w:r>
-        <w:rPr>
-          <w:rFonts w:ascii="Bahnschrift Condensed" w:hAnsi="Bahnschrift Condensed" w:cs="Bahnschrift Condensed"/>
-        </w:rPr>
-        <w:t>к</w:t>
-      </w:r>
-      <w:r>
-        <w:rPr>
-          <w:rFonts w:ascii="Bahnschrift Condensed" w:hAnsi="Bahnschrift Condensed"/>
-        </w:rPr>
-        <w:t xml:space="preserve"> </w:t>
-      </w:r>
-      <w:r>
-        <w:rPr>
-          <w:rFonts w:ascii="Bahnschrift Condensed" w:hAnsi="Bahnschrift Condensed" w:cs="Bahnschrift Condensed"/>
-        </w:rPr>
-        <w:t>трансляциям</w:t>
-      </w:r>
-      <w:r>
-        <w:rPr>
-          <w:rFonts w:ascii="Bahnschrift Condensed" w:hAnsi="Bahnschrift Condensed"/>
-        </w:rPr>
-        <w:t xml:space="preserve"> </w:t>
-      </w:r>
-      <w:r>
-        <w:rPr>
-          <w:rFonts w:ascii="Bahnschrift Condensed" w:hAnsi="Bahnschrift Condensed" w:cs="Bahnschrift Condensed"/>
-        </w:rPr>
-        <w:t>в</w:t>
-      </w:r>
-      <w:r>
-        <w:rPr>
-          <w:rFonts w:ascii="Bahnschrift Condensed" w:hAnsi="Bahnschrift Condensed"/>
-        </w:rPr>
-        <w:t xml:space="preserve"> </w:t>
-      </w:r>
-      <w:r>
-        <w:rPr>
-          <w:rFonts w:ascii="Bahnschrift Condensed" w:hAnsi="Bahnschrift Condensed" w:cs="Bahnschrift Condensed"/>
-        </w:rPr>
-        <w:t>групповых</w:t>
-      </w:r>
-      <w:r>
-        <w:rPr>
-          <w:rFonts w:ascii="Bahnschrift Condensed" w:hAnsi="Bahnschrift Condensed"/>
-        </w:rPr>
-        <w:t xml:space="preserve"> </w:t>
-      </w:r>
-      <w:r>
-        <w:rPr>
-          <w:rFonts w:ascii="Bahnschrift Condensed" w:hAnsi="Bahnschrift Condensed" w:cs="Bahnschrift Condensed"/>
-        </w:rPr>
-        <w:t>помещениях</w:t>
-      </w:r>
-      <w:r>
-        <w:rPr>
-          <w:rFonts w:ascii="Bahnschrift Condensed" w:hAnsi="Bahnschrift Condensed"/>
-        </w:rPr>
-        <w:t xml:space="preserve">.  </w:t>
-      </w:r>
-    </w:p>
-    <w:p>
-      <w:pPr>
-        <w:tabs>
-          <w:tab w:val="left" w:pos="4090"/>
-        </w:tabs>
-        <w:rPr>
-          <w:rFonts w:ascii="Bahnschrift Condensed" w:hAnsi="Bahnschrift Condensed"/>
-        </w:rPr>
-      </w:pPr>
-      <w:r>
-        <w:rPr>
-          <w:rFonts w:ascii="Bahnschrift Condensed" w:hAnsi="Bahnschrift Condensed"/>
-        </w:rPr>
-        <w:t xml:space="preserve">* *«Без </w:t>
-      </w:r>
-      <w:proofErr w:type="gramStart"/>
-      <w:r>
-        <w:rPr>
-          <w:rFonts w:ascii="Bahnschrift Condensed" w:hAnsi="Bahnschrift Condensed"/>
-        </w:rPr>
-        <w:t>домыслов»*</w:t>
-      </w:r>
-      <w:proofErr w:type="gramEnd"/>
-      <w:r>
-        <w:rPr>
-          <w:rFonts w:ascii="Bahnschrift Condensed" w:hAnsi="Bahnschrift Condensed"/>
-        </w:rPr>
-        <w:t xml:space="preserve"> — видеодоказательства в спорных ситуациях.  </w:t>
-      </w:r>
-    </w:p>
-    <w:p>
-      <w:pPr>
-        <w:tabs>
-          <w:tab w:val="left" w:pos="4090"/>
-        </w:tabs>
-        <w:rPr>
-          <w:rFonts w:ascii="Bahnschrift Condensed" w:hAnsi="Bahnschrift Condensed"/>
-        </w:rPr>
-      </w:pPr>
-      <w:r>
-        <w:rPr>
-          <w:rFonts w:ascii="Bahnschrift Condensed" w:hAnsi="Bahnschrift Condensed"/>
-        </w:rPr>
-        <w:t xml:space="preserve">* *«Инвестиции в </w:t>
-      </w:r>
-      <w:proofErr w:type="gramStart"/>
-      <w:r>
-        <w:rPr>
-          <w:rFonts w:ascii="Bahnschrift Condensed" w:hAnsi="Bahnschrift Condensed"/>
-        </w:rPr>
-        <w:t>доверие»*</w:t>
-      </w:r>
-      <w:proofErr w:type="gramEnd"/>
-      <w:r>
-        <w:rPr>
-          <w:rFonts w:ascii="Bahnschrift Condensed" w:hAnsi="Bahnschrift Condensed"/>
-        </w:rPr>
-        <w:t xml:space="preserve"> — прозрачность укрепляет репутацию учреждения.</w:t>
-      </w:r>
-    </w:p>
-    <w:p>
-      <w:pPr>
-        <w:tabs>
-          <w:tab w:val="left" w:pos="4090"/>
-        </w:tabs>
-        <w:rPr>
-          <w:rFonts w:ascii="Bahnschrift Condensed" w:hAnsi="Bahnschrift Condensed"/>
-        </w:rPr>
-      </w:pPr>
-      <w:r>
-        <w:rPr>
-          <w:rFonts w:ascii="Bahnschrift Condensed" w:hAnsi="Bahnschrift Condensed"/>
-        </w:rPr>
-        <w:t>7. Условия сотрудничества</w:t>
-      </w:r>
-    </w:p>
-    <w:p>
-      <w:pPr>
-        <w:tabs>
-          <w:tab w:val="left" w:pos="4090"/>
-        </w:tabs>
-        <w:rPr>
-          <w:rFonts w:ascii="Bahnschrift Condensed" w:hAnsi="Bahnschrift Condensed"/>
+          <w:rFonts w:ascii="Bahnschrift Condensed" w:hAnsi="Bahnschrift Condensed"/>
+          <w:b/>
+          <w:bCs/>
           <w:lang w:val="en-US"/>
         </w:rPr>
-      </w:pPr>
-      <w:r>
-        <w:rPr>
-          <w:rFonts w:ascii="Bahnschrift Condensed" w:hAnsi="Bahnschrift Condensed"/>
-        </w:rPr>
-        <w:t xml:space="preserve">* *Старт проекта* — через 7 дней после подписания договора.  </w:t>
-      </w:r>
-    </w:p>
-    <w:p>
-      <w:pPr>
-        <w:tabs>
-          <w:tab w:val="left" w:pos="4090"/>
-        </w:tabs>
-        <w:rPr>
-          <w:rFonts w:ascii="Bahnschrift Condensed" w:hAnsi="Bahnschrift Condensed"/>
-        </w:rPr>
-      </w:pPr>
-      <w:r>
-        <w:rPr>
-          <w:rFonts w:ascii="Bahnschrift Condensed" w:hAnsi="Bahnschrift Condensed"/>
-        </w:rPr>
-        <w:t>8. Призыв к действию</w:t>
-      </w:r>
-    </w:p>
-    <w:p>
-      <w:pPr>
-        <w:tabs>
-          <w:tab w:val="left" w:pos="4090"/>
-        </w:tabs>
-        <w:rPr>
-          <w:rFonts w:ascii="Bahnschrift Condensed" w:hAnsi="Bahnschrift Condensed"/>
-        </w:rPr>
-      </w:pPr>
-      <w:r>
-        <w:rPr>
-          <w:rFonts w:ascii="Bahnschrift Condensed" w:hAnsi="Bahnschrift Condensed"/>
-        </w:rPr>
-        <w:t xml:space="preserve">Защитите будущее уже сегодня!  </w:t>
-      </w:r>
-    </w:p>
-    <w:p>
-      <w:pPr>
-        <w:tabs>
-          <w:tab w:val="left" w:pos="4090"/>
-        </w:tabs>
-        <w:rPr>
-          <w:rFonts w:ascii="Bahnschrift Condensed" w:hAnsi="Bahnschrift Condensed"/>
+        <w:t xml:space="preserve">mail: </w:t>
+      </w:r>
+      <w:r>
+        <w:rPr>
+          <w:rFonts w:ascii="Bahnschrift Condensed" w:hAnsi="Bahnschrift Condensed"/>
+          <w:b/>
+          <w:bCs/>
           <w:lang w:val="en-US"/>
         </w:rPr>
-      </w:pPr>
-      <w:r>
-        <w:rPr>
-          <w:rFonts w:ascii="Bahnschrift Condensed" w:hAnsi="Bahnschrift Condensed"/>
-        </w:rPr>
-        <w:t>*Специальное предложение:</w:t>
-      </w:r>
-    </w:p>
-    <w:p>
-      <w:pPr>
-        <w:tabs>
-          <w:tab w:val="left" w:pos="4090"/>
-        </w:tabs>
-        <w:rPr>
-          <w:rFonts w:ascii="Bahnschrift Condensed" w:hAnsi="Bahnschrift Condensed"/>
+        <w:t>bestelectronicskg@gmail.com</w:t>
+      </w:r>
+    </w:p>
+    <w:p>
+      <w:pPr>
+        <w:tabs>
+          <w:tab w:val="left" w:pos="4090"/>
+        </w:tabs>
+        <w:spacing w:after="0"/>
+        <w:rPr>
+          <w:rFonts w:ascii="Bahnschrift Condensed" w:hAnsi="Bahnschrift Condensed"/>
+          <w:b/>
+          <w:bCs/>
           <w:lang w:val="en-US"/>
         </w:rPr>
       </w:pPr>
       <w:r>
         <w:rPr>
           <w:rFonts w:ascii="Bahnschrift Condensed" w:hAnsi="Bahnschrift Condensed"/>
-        </w:rPr>
-        <w:t xml:space="preserve">При заключении договора до </w:t>
-      </w:r>
-      <w:r>
-        <w:rPr>
-          <w:rFonts w:ascii="Bahnschrift Condensed" w:hAnsi="Bahnschrift Condensed"/>
+          <w:b/>
+          <w:bCs/>
+        </w:rPr>
+        <w:t>Сайт</w:t>
+      </w:r>
+      <w:r>
+        <w:rPr>
+          <w:rFonts w:ascii="Bahnschrift Condensed" w:hAnsi="Bahnschrift Condensed"/>
+          <w:b/>
+          <w:bCs/>
           <w:lang w:val="en-US"/>
         </w:rPr>
-        <w:t>________________________________</w:t>
-      </w:r>
-    </w:p>
-    <w:p>
-      <w:pPr>
-        <w:tabs>
-          <w:tab w:val="left" w:pos="4090"/>
-        </w:tabs>
-        <w:rPr>
-          <w:rFonts w:ascii="Bahnschrift Condensed" w:hAnsi="Bahnschrift Condensed"/>
-        </w:rPr>
-      </w:pPr>
-      <w:r>
-        <w:rPr>
-          <w:rFonts w:ascii="Bahnschrift Condensed" w:hAnsi="Bahnschrift Condensed"/>
-        </w:rPr>
-        <w:t xml:space="preserve">* бесплатный аудит безопасности объекта;  </w:t>
-      </w:r>
-    </w:p>
-    <w:p>
-      <w:pPr>
-        <w:tabs>
-          <w:tab w:val="left" w:pos="4090"/>
-        </w:tabs>
-        <w:rPr>
-          <w:rFonts w:ascii="Bahnschrift Condensed" w:hAnsi="Bahnschrift Condensed"/>
-        </w:rPr>
-      </w:pPr>
-      <w:r>
-        <w:rPr>
-          <w:rFonts w:ascii="Bahnschrift Condensed" w:hAnsi="Bahnschrift Condensed"/>
-        </w:rPr>
-        <w:t xml:space="preserve">* </w:t>
-      </w:r>
-      <w:r>
-        <w:rPr>
-          <w:rFonts w:ascii="Bahnschrift Condensed" w:hAnsi="Bahnschrift Condensed"/>
-        </w:rPr>
-        <w:t>6</w:t>
-      </w:r>
-      <w:r>
-        <w:rPr>
-          <w:rFonts w:ascii="Bahnschrift Condensed" w:hAnsi="Bahnschrift Condensed"/>
-        </w:rPr>
-        <w:t xml:space="preserve"> месяца облачного хранения в подарок.</w:t>
-      </w:r>
-    </w:p>
-    <w:p>
-      <w:pPr>
-        <w:tabs>
-          <w:tab w:val="left" w:pos="4090"/>
-        </w:tabs>
-        <w:rPr>
-          <w:rFonts w:ascii="Bahnschrift Condensed" w:hAnsi="Bahnschrift Condensed"/>
-        </w:rPr>
-      </w:pPr>
-      <w:r>
-        <w:rPr>
-          <w:rFonts w:ascii="Bahnschrift Condensed" w:hAnsi="Bahnschrift Condensed"/>
-        </w:rPr>
-        <w:t xml:space="preserve">*Свяжитесь с нами для персональной </w:t>
-      </w:r>
-      <w:proofErr w:type="gramStart"/>
-      <w:r>
-        <w:rPr>
-          <w:rFonts w:ascii="Bahnschrift Condensed" w:hAnsi="Bahnschrift Condensed"/>
-        </w:rPr>
-        <w:t>консультации:*</w:t>
-      </w:r>
-      <w:proofErr w:type="gramEnd"/>
-      <w:r>
-        <w:rPr>
-          <w:rFonts w:ascii="Bahnschrift Condensed" w:hAnsi="Bahnschrift Condensed"/>
-        </w:rPr>
-        <w:t xml:space="preserve">  </w:t>
-      </w:r>
-    </w:p>
-    <w:p>
-      <w:pPr>
-        <w:tabs>
-          <w:tab w:val="left" w:pos="4090"/>
-        </w:tabs>
-        <w:rPr>
-          <w:rFonts w:ascii="Bahnschrift Condensed" w:hAnsi="Bahnschrift Condensed"/>
-        </w:rPr>
-      </w:pPr>
-      <w:r>
-        <w:rPr>
-          <w:rFonts w:ascii="Bahnschrift Condensed" w:hAnsi="Bahnschrift Condensed"/>
-        </w:rPr>
-        <w:t>Телефон: +</w:t>
-      </w:r>
-      <w:r>
-        <w:rPr>
-          <w:rFonts w:ascii="Bahnschrift Condensed" w:hAnsi="Bahnschrift Condensed"/>
-        </w:rPr>
-        <w:t>996 557313114, 0708804070</w:t>
-      </w:r>
-    </w:p>
-    <w:p>
-      <w:pPr>
-        <w:tabs>
-          <w:tab w:val="left" w:pos="4090"/>
-        </w:tabs>
-        <w:rPr>
-          <w:rFonts w:ascii="Bahnschrift Condensed" w:hAnsi="Bahnschrift Condensed"/>
+        <w:t xml:space="preserve">: </w:t>
+      </w:r>
+      <w:r>
+        <w:rPr>
+          <w:rFonts w:ascii="Bahnschrift Condensed" w:hAnsi="Bahnschrift Condensed"/>
+          <w:b/>
+          <w:bCs/>
           <w:lang w:val="en-US"/>
         </w:rPr>
-      </w:pPr>
-      <w:r>
-        <w:rPr>
-          <w:rFonts w:ascii="Bahnschrift Condensed" w:hAnsi="Bahnschrift Condensed"/>
-          <w:lang w:val="en-US"/>
-        </w:rPr>
-        <w:t>E</w:t>
-      </w:r>
-      <w:r>
-        <w:rPr>
-          <w:rFonts w:ascii="Cambria Math" w:hAnsi="Cambria Math" w:cs="Cambria Math"/>
-          <w:lang w:val="en-US"/>
-        </w:rPr>
-        <w:t>‑</w:t>
-      </w:r>
-      <w:r>
-        <w:rPr>
-          <w:rFonts w:ascii="Bahnschrift Condensed" w:hAnsi="Bahnschrift Condensed"/>
-          <w:lang w:val="en-US"/>
-        </w:rPr>
-        <w:t xml:space="preserve">mail: </w:t>
-      </w:r>
-      <w:r>
-        <w:rPr>
-          <w:rFonts w:ascii="Bahnschrift Condensed" w:hAnsi="Bahnschrift Condensed"/>
-          <w:lang w:val="en-US"/>
-        </w:rPr>
-        <w:t>bestelectronicskg</w:t>
-      </w:r>
-      <w:r>
-        <w:rPr>
-          <w:rFonts w:ascii="Bahnschrift Condensed" w:hAnsi="Bahnschrift Condensed"/>
-          <w:lang w:val="en-US"/>
-        </w:rPr>
-        <w:t>@</w:t>
-      </w:r>
-      <w:r>
-        <w:rPr>
-          <w:rFonts w:ascii="Bahnschrift Condensed" w:hAnsi="Bahnschrift Condensed"/>
-          <w:lang w:val="en-US"/>
-        </w:rPr>
-        <w:t>gmail.com</w:t>
-      </w:r>
-    </w:p>
-    <w:p>
-      <w:pPr>
-        <w:tabs>
-          <w:tab w:val="left" w:pos="4090"/>
-        </w:tabs>
-        <w:rPr>
-          <w:rFonts w:ascii="Bahnschrift Condensed" w:hAnsi="Bahnschrift Condensed"/>
-          <w:lang w:val="en-US"/>
-        </w:rPr>
-      </w:pPr>
-      <w:r>
-        <w:rPr>
-          <w:rFonts w:ascii="Bahnschrift Condensed" w:hAnsi="Bahnschrift Condensed"/>
-        </w:rPr>
-        <w:t>Сайт</w:t>
-      </w:r>
-      <w:r>
-        <w:rPr>
-          <w:rFonts w:ascii="Bahnschrift Condensed" w:hAnsi="Bahnschrift Condensed"/>
-          <w:lang w:val="en-US"/>
-        </w:rPr>
-        <w:t xml:space="preserve">: </w:t>
-      </w:r>
-      <w:r>
-        <w:rPr>
-          <w:rFonts w:ascii="Bahnschrift Condensed" w:hAnsi="Bahnschrift Condensed"/>
-          <w:lang w:val="en-US"/>
-        </w:rPr>
         <w:t>https://be-kg.vercel.app/</w:t>
       </w:r>
     </w:p>
@@ -1392,20 +1717,118 @@
         <w:tabs>
           <w:tab w:val="left" w:pos="4090"/>
         </w:tabs>
-        <w:rPr>
-          <w:rFonts w:ascii="Bahnschrift Condensed" w:hAnsi="Bahnschrift Condensed"/>
-        </w:rPr>
-      </w:pPr>
-      <w:r>
-        <w:rPr>
-          <w:rFonts w:ascii="Bahnschrift Condensed" w:hAnsi="Bahnschrift Condensed"/>
+        <w:spacing w:after="0"/>
+        <w:rPr>
+          <w:rFonts w:ascii="Bahnschrift Condensed" w:hAnsi="Bahnschrift Condensed"/>
+          <w:b/>
+          <w:bCs/>
+        </w:rPr>
+      </w:pPr>
+      <w:r>
+        <w:rPr>
+          <w:rFonts w:ascii="Bahnschrift Condensed" w:hAnsi="Bahnschrift Condensed"/>
+          <w:b/>
+          <w:bCs/>
         </w:rPr>
         <w:t>Безопасность детей — наша общая ответственность. Давайте сделаем её максимальной!</w:t>
+      </w:r>
+    </w:p>
+    <w:p>
+      <w:pPr>
+        <w:tabs>
+          <w:tab w:val="left" w:pos="4090"/>
+        </w:tabs>
+        <w:spacing w:after="0"/>
+        <w:rPr>
+          <w:rFonts w:ascii="Bahnschrift Condensed" w:hAnsi="Bahnschrift Condensed"/>
+          <w:b/>
+          <w:bCs/>
+        </w:rPr>
+      </w:pPr>
+    </w:p>
+    <w:p>
+      <w:pPr>
+        <w:tabs>
+          <w:tab w:val="left" w:pos="4090"/>
+        </w:tabs>
+        <w:spacing w:after="0"/>
+        <w:rPr>
+          <w:rFonts w:ascii="Bahnschrift Condensed" w:hAnsi="Bahnschrift Condensed"/>
+          <w:b/>
+          <w:bCs/>
+        </w:rPr>
+      </w:pPr>
+    </w:p>
+    <w:p>
+      <w:pPr>
+        <w:tabs>
+          <w:tab w:val="left" w:pos="4090"/>
+        </w:tabs>
+        <w:spacing w:after="0"/>
+        <w:jc w:val="center"/>
+        <w:rPr>
+          <w:rFonts w:ascii="Bahnschrift Condensed" w:hAnsi="Bahnschrift Condensed"/>
+          <w:b/>
+          <w:bCs/>
+        </w:rPr>
+      </w:pPr>
+      <w:r>
+        <w:rPr>
+          <w:noProof/>
+        </w:rPr>
+        <w:drawing>
+          <wp:inline distT="0" distB="0" distL="0" distR="0" wp14:anchorId="5943362E" wp14:editId="5EA80DB5">
+            <wp:extent cx="2093296" cy="2093296"/>
+            <wp:effectExtent l="0" t="0" r="2540" b="2540"/>
+            <wp:docPr id="2" name="Рисунок 2" descr="Abstergo - Logo vector by NexsoCZ on DeviantArt"/>
+            <wp:cNvGraphicFramePr>
+              <a:graphicFrameLocks xmlns:a="http://schemas.openxmlformats.org/drawingml/2006/main" noChangeAspect="1"/>
+            </wp:cNvGraphicFramePr>
+            <a:graphic xmlns:a="http://schemas.openxmlformats.org/drawingml/2006/main">
+              <a:graphicData uri="http://schemas.openxmlformats.org/drawingml/2006/picture">
+                <pic:pic xmlns:pic="http://schemas.openxmlformats.org/drawingml/2006/picture">
+                  <pic:nvPicPr>
+                    <pic:cNvPr id="0" name="Picture 1" descr="Abstergo - Logo vector by NexsoCZ on DeviantArt"/>
+                    <pic:cNvPicPr>
+                      <a:picLocks noChangeAspect="1" noChangeArrowheads="1"/>
+                    </pic:cNvPicPr>
+                  </pic:nvPicPr>
+                  <pic:blipFill>
+                    <a:blip r:embed="rId5">
+                      <a:extLst>
+                        <a:ext uri="{28A0092B-C50C-407E-A947-70E740481C1C}">
+                          <a14:useLocalDpi xmlns:a14="http://schemas.microsoft.com/office/drawing/2010/main" val="0"/>
+                        </a:ext>
+                      </a:extLst>
+                    </a:blip>
+                    <a:srcRect/>
+                    <a:stretch>
+                      <a:fillRect/>
+                    </a:stretch>
+                  </pic:blipFill>
+                  <pic:spPr bwMode="auto">
+                    <a:xfrm>
+                      <a:off x="0" y="0"/>
+                      <a:ext cx="2105863" cy="2105863"/>
+                    </a:xfrm>
+                    <a:prstGeom prst="rect">
+                      <a:avLst/>
+                    </a:prstGeom>
+                    <a:noFill/>
+                    <a:ln>
+                      <a:noFill/>
+                    </a:ln>
+                  </pic:spPr>
+                </pic:pic>
+              </a:graphicData>
+            </a:graphic>
+          </wp:inline>
+        </w:drawing>
       </w:r>
     </w:p>
     <w:sectPr>
       <w:pgSz w:w="11906" w:h="16838"/>
-      <w:pgMar w:top="426" w:right="282" w:bottom="284" w:left="284" w:header="708" w:footer="708" w:gutter="0"/>
+      <w:pgMar w:top="142" w:right="282" w:bottom="142" w:left="284" w:header="708" w:footer="708" w:gutter="0"/>
       <w:cols w:space="708"/>
       <w:docGrid w:linePitch="360"/>
     </w:sectPr>

</xml_diff>